<commit_message>
feat: update python code
</commit_message>
<xml_diff>
--- a/3_script/python/GUI/qt/test_case/product/配置说明.docx
+++ b/3_script/python/GUI/qt/test_case/product/配置说明.docx
@@ -36,11 +36,16 @@
       <w:pPr>
         <w:pStyle w:val="FirstParagraph"/>
       </w:pPr>
+      <w:proofErr w:type="spellStart"/>
       <w:r>
         <w:t>配置路径：</w:t>
       </w:r>
       <w:r>
-        <w:t xml:space="preserve">product -&gt; h -&gt; customer.ini </w:t>
+        <w:t>product</w:t>
+      </w:r>
+      <w:proofErr w:type="spellEnd"/>
+      <w:r>
+        <w:t xml:space="preserve"> -&gt; h -&gt; customer.ini </w:t>
       </w:r>
       <w:r>
         <w:t>配置模板：</w:t>
@@ -632,6 +637,24 @@
         <w:rPr>
           <w:rStyle w:val="VerbatimChar"/>
         </w:rPr>
+        <w:t>num_max_stop=4</w:t>
+      </w:r>
+      <w:r>
+        <w:br/>
+      </w:r>
+      <w:r>
+        <w:rPr>
+          <w:rStyle w:val="VerbatimChar"/>
+        </w:rPr>
+        <w:t>num_max_stop_long=6</w:t>
+      </w:r>
+      <w:r>
+        <w:br/>
+      </w:r>
+      <w:r>
+        <w:rPr>
+          <w:rStyle w:val="VerbatimChar"/>
+        </w:rPr>
         <w:t xml:space="preserve"># video: </w:t>
       </w:r>
       <w:r>
@@ -683,6 +706,7 @@
         <w:rPr>
           <w:rStyle w:val="VerbatimChar"/>
         </w:rPr>
+        <w:lastRenderedPageBreak/>
         <w:t>io_in=1</w:t>
       </w:r>
       <w:r>
@@ -692,7 +716,13 @@
         <w:rPr>
           <w:rStyle w:val="VerbatimChar"/>
         </w:rPr>
-        <w:t>io_out=2</w:t>
+        <w:t>io_o</w:t>
+      </w:r>
+      <w:r>
+        <w:rPr>
+          <w:rStyle w:val="VerbatimChar"/>
+        </w:rPr>
+        <w:t>ut=2</w:t>
       </w:r>
       <w:r>
         <w:br/>
@@ -701,7 +731,6 @@
         <w:rPr>
           <w:rStyle w:val="VerbatimChar"/>
         </w:rPr>
-        <w:lastRenderedPageBreak/>
         <w:t>serial=2</w:t>
       </w:r>
       <w:r>
@@ -712,6 +741,54 @@
           <w:rStyle w:val="VerbatimChar"/>
         </w:rPr>
         <w:t>io_reset=1</w:t>
+      </w:r>
+      <w:r>
+        <w:br/>
+      </w:r>
+      <w:r>
+        <w:rPr>
+          <w:rStyle w:val="VerbatimChar"/>
+        </w:rPr>
+        <w:t xml:space="preserve"># net_type: </w:t>
+      </w:r>
+      <w:r>
+        <w:rPr>
+          <w:rStyle w:val="VerbatimChar"/>
+        </w:rPr>
+        <w:t>网卡类型</w:t>
+      </w:r>
+      <w:r>
+        <w:rPr>
+          <w:rStyle w:val="VerbatimChar"/>
+        </w:rPr>
+        <w:t xml:space="preserve"> 1=</w:t>
+      </w:r>
+      <w:r>
+        <w:rPr>
+          <w:rStyle w:val="VerbatimChar"/>
+        </w:rPr>
+        <w:t>百兆，</w:t>
+      </w:r>
+      <w:r>
+        <w:rPr>
+          <w:rStyle w:val="VerbatimChar"/>
+        </w:rPr>
+        <w:t>2=</w:t>
+      </w:r>
+      <w:r>
+        <w:rPr>
+          <w:rStyle w:val="VerbatimChar"/>
+        </w:rPr>
+        <w:t>千兆</w:t>
+      </w:r>
+      <w:r>
+        <w:br/>
+      </w:r>
+      <w:r>
+        <w:rPr>
+          <w:rStyle w:val="VerbatimChar"/>
+        </w:rPr>
+        <w:t>net_type=1000</w:t>
       </w:r>
     </w:p>
     <w:p>
@@ -729,9 +806,9 @@
         <w:tblLook w:val="0020" w:firstRow="1" w:lastRow="0" w:firstColumn="0" w:lastColumn="0" w:noHBand="0" w:noVBand="0"/>
       </w:tblPr>
       <w:tblGrid>
-        <w:gridCol w:w="1426"/>
-        <w:gridCol w:w="2220"/>
-        <w:gridCol w:w="5210"/>
+        <w:gridCol w:w="2273"/>
+        <w:gridCol w:w="1987"/>
+        <w:gridCol w:w="4596"/>
       </w:tblGrid>
       <w:tr>
         <w:tc>
@@ -862,9 +939,11 @@
             <w:pPr>
               <w:pStyle w:val="Compact"/>
             </w:pPr>
+            <w:proofErr w:type="spellStart"/>
             <w:r>
               <w:t>用于界面显示</w:t>
             </w:r>
+            <w:proofErr w:type="spellEnd"/>
           </w:p>
         </w:tc>
       </w:tr>
@@ -1146,6 +1225,134 @@
               <w:rPr>
                 <w:rStyle w:val="VerbatimChar"/>
               </w:rPr>
+              <w:t>num_max_stop</w:t>
+            </w:r>
+          </w:p>
+        </w:tc>
+        <w:tc>
+          <w:tcPr>
+            <w:tcW w:w="0" w:type="auto"/>
+          </w:tcPr>
+          <w:p>
+            <w:pPr>
+              <w:pStyle w:val="Compact"/>
+            </w:pPr>
+            <w:r>
+              <w:t>最大泊车数</w:t>
+            </w:r>
+          </w:p>
+        </w:tc>
+        <w:tc>
+          <w:tcPr>
+            <w:tcW w:w="0" w:type="auto"/>
+          </w:tcPr>
+          <w:p>
+            <w:pPr>
+              <w:pStyle w:val="Compact"/>
+            </w:pPr>
+          </w:p>
+        </w:tc>
+      </w:tr>
+      <w:tr>
+        <w:tc>
+          <w:tcPr>
+            <w:tcW w:w="0" w:type="auto"/>
+          </w:tcPr>
+          <w:p>
+            <w:pPr>
+              <w:pStyle w:val="Compact"/>
+            </w:pPr>
+            <w:r>
+              <w:rPr>
+                <w:rStyle w:val="VerbatimChar"/>
+              </w:rPr>
+              <w:t>num_max_stop_long</w:t>
+            </w:r>
+          </w:p>
+        </w:tc>
+        <w:tc>
+          <w:tcPr>
+            <w:tcW w:w="0" w:type="auto"/>
+          </w:tcPr>
+          <w:p>
+            <w:pPr>
+              <w:pStyle w:val="Compact"/>
+            </w:pPr>
+            <w:r>
+              <w:t>双目长焦最大泊车数</w:t>
+            </w:r>
+          </w:p>
+        </w:tc>
+        <w:tc>
+          <w:tcPr>
+            <w:tcW w:w="0" w:type="auto"/>
+          </w:tcPr>
+          <w:p>
+            <w:pPr>
+              <w:pStyle w:val="Compact"/>
+            </w:pPr>
+          </w:p>
+        </w:tc>
+      </w:tr>
+      <w:tr>
+        <w:tc>
+          <w:tcPr>
+            <w:tcW w:w="0" w:type="auto"/>
+          </w:tcPr>
+          <w:p>
+            <w:pPr>
+              <w:pStyle w:val="Compact"/>
+            </w:pPr>
+            <w:r>
+              <w:rPr>
+                <w:rStyle w:val="VerbatimChar"/>
+              </w:rPr>
+              <w:t>num_485</w:t>
+            </w:r>
+          </w:p>
+        </w:tc>
+        <w:tc>
+          <w:tcPr>
+            <w:tcW w:w="0" w:type="auto"/>
+          </w:tcPr>
+          <w:p>
+            <w:pPr>
+              <w:pStyle w:val="Compact"/>
+            </w:pPr>
+            <w:r>
+              <w:t>485</w:t>
+            </w:r>
+            <w:r>
+              <w:t>模块数</w:t>
+            </w:r>
+          </w:p>
+        </w:tc>
+        <w:tc>
+          <w:tcPr>
+            <w:tcW w:w="0" w:type="auto"/>
+          </w:tcPr>
+          <w:p>
+            <w:pPr>
+              <w:pStyle w:val="Compact"/>
+            </w:pPr>
+          </w:p>
+        </w:tc>
+        <w:bookmarkStart w:id="3" w:name="_GoBack"/>
+        <w:bookmarkEnd w:id="3"/>
+      </w:tr>
+      <w:tr>
+        <w:tc>
+          <w:tcPr>
+            <w:tcW w:w="0" w:type="auto"/>
+          </w:tcPr>
+          <w:p>
+            <w:pPr>
+              <w:pStyle w:val="Compact"/>
+            </w:pPr>
+            <w:r>
+              <w:rPr>
+                <w:rStyle w:val="VerbatimChar"/>
+              </w:rPr>
               <w:t>video</w:t>
             </w:r>
           </w:p>
@@ -1171,7 +1378,6 @@
             <w:pPr>
               <w:pStyle w:val="Compact"/>
             </w:pPr>
-            <w:proofErr w:type="spellStart"/>
             <w:r>
               <w:t>hs_lens_ircut_ptz_led</w:t>
             </w:r>
@@ -1179,25 +1385,11 @@
               <w:t>，</w:t>
             </w:r>
             <w:r>
-              <w:t>lens</w:t>
-            </w:r>
-            <w:proofErr w:type="spellEnd"/>
-            <w:r>
-              <w:rPr>
-                <w:rFonts w:hint="eastAsia"/>
-                <w:lang w:eastAsia="zh-CN"/>
-              </w:rPr>
-              <w:t>=</w:t>
-            </w:r>
-            <w:r>
-              <w:rPr>
-                <w:rFonts w:hint="eastAsia"/>
-                <w:lang w:eastAsia="zh-CN"/>
-              </w:rPr>
+              <w:t>lens=</w:t>
+            </w:r>
+            <w:r>
               <w:t>镜头，</w:t>
             </w:r>
-            <w:bookmarkStart w:id="3" w:name="_GoBack"/>
-            <w:bookmarkEnd w:id="3"/>
             <w:r>
               <w:t>ircut=</w:t>
             </w:r>
@@ -1407,6 +1599,59 @@
             <w:pPr>
               <w:pStyle w:val="Compact"/>
             </w:pPr>
+          </w:p>
+        </w:tc>
+      </w:tr>
+      <w:tr>
+        <w:tc>
+          <w:tcPr>
+            <w:tcW w:w="0" w:type="auto"/>
+          </w:tcPr>
+          <w:p>
+            <w:pPr>
+              <w:pStyle w:val="Compact"/>
+            </w:pPr>
+            <w:r>
+              <w:rPr>
+                <w:rStyle w:val="VerbatimChar"/>
+              </w:rPr>
+              <w:t>net_type</w:t>
+            </w:r>
+          </w:p>
+        </w:tc>
+        <w:tc>
+          <w:tcPr>
+            <w:tcW w:w="0" w:type="auto"/>
+          </w:tcPr>
+          <w:p>
+            <w:pPr>
+              <w:pStyle w:val="Compact"/>
+            </w:pPr>
+            <w:r>
+              <w:t>网卡类型</w:t>
+            </w:r>
+          </w:p>
+        </w:tc>
+        <w:tc>
+          <w:tcPr>
+            <w:tcW w:w="0" w:type="auto"/>
+          </w:tcPr>
+          <w:p>
+            <w:pPr>
+              <w:pStyle w:val="Compact"/>
+            </w:pPr>
+            <w:r>
+              <w:t>1=</w:t>
+            </w:r>
+            <w:r>
+              <w:t>百兆，</w:t>
+            </w:r>
+            <w:r>
+              <w:t>2=</w:t>
+            </w:r>
+            <w:r>
+              <w:t>千兆</w:t>
+            </w:r>
           </w:p>
         </w:tc>
       </w:tr>
@@ -1472,7 +1717,7 @@
   <w:abstractNum w:abstractNumId="0">
     <w:nsid w:val="0000A990"/>
     <w:multiLevelType w:val="multilevel"/>
-    <w:tmpl w:val="841EE088"/>
+    <w:tmpl w:val="26F4A29E"/>
     <w:lvl w:ilvl="0">
       <w:numFmt w:val="bullet"/>
       <w:lvlText w:val=" "/>
@@ -2316,7 +2561,7 @@
   <w:style w:type="table" w:styleId="ad">
     <w:name w:val="Table Grid"/>
     <w:basedOn w:val="a2"/>
-    <w:rsid w:val="00C90475"/>
+    <w:rsid w:val="000A2C48"/>
     <w:pPr>
       <w:spacing w:after="0"/>
     </w:pPr>

</xml_diff>